<commit_message>
changes in the extra setup
</commit_message>
<xml_diff>
--- a/files/readyVersions/math_2023_v4.docx
+++ b/files/readyVersions/math_2023_v4.docx
@@ -8,7 +8,7 @@
           <wp:inline distT="0" distB="0" distL="0" distR="0">
             <wp:extent cx="5715000" cy="952500"/>
             <wp:effectExtent b="0" l="0" r="0" t="0"/>
-            <wp:docPr id="1" name="" descr="" title=""/>
+            <wp:docPr id="4" name="" descr="" title=""/>
             <wp:cNvGraphicFramePr>
               <a:graphicFrameLocks xmlns:a="http://schemas.openxmlformats.org/drawingml/2006/main" noChangeAspect="1"/>
             </wp:cNvGraphicFramePr>
@@ -47,7 +47,7 @@
     <w:p>
       <w:r>
         <w:t xml:space="preserve">
- questionnaire in undefined. 
+ questionnaire in math. 
  Good Luck!!!</w:t>
       </w:r>
       <w:r>
@@ -110,7 +110,7 @@
 
 <file path=word/numbering.xml><?xml version="1.0" encoding="utf-8"?>
 <w:numbering xmlns:wpc="http://schemas.microsoft.com/office/word/2010/wordprocessingCanvas" xmlns:mc="http://schemas.openxmlformats.org/markup-compatibility/2006" xmlns:o="urn:schemas-microsoft-com:office:office" xmlns:r="http://schemas.openxmlformats.org/officeDocument/2006/relationships" xmlns:m="http://schemas.openxmlformats.org/officeDocument/2006/math" xmlns:v="urn:schemas-microsoft-com:vml" xmlns:wp14="http://schemas.microsoft.com/office/word/2010/wordprocessingDrawing" xmlns:wp="http://schemas.openxmlformats.org/drawingml/2006/wordprocessingDrawing" xmlns:w10="urn:schemas-microsoft-com:office:word" xmlns:w="http://schemas.openxmlformats.org/wordprocessingml/2006/main" xmlns:w14="http://schemas.microsoft.com/office/word/2010/wordml" xmlns:w15="http://schemas.microsoft.com/office/word/2012/wordml" xmlns:wpg="http://schemas.microsoft.com/office/word/2010/wordprocessingGroup" xmlns:wpi="http://schemas.microsoft.com/office/word/2010/wordprocessingInk" xmlns:wne="http://schemas.microsoft.com/office/word/2006/wordml" xmlns:wps="http://schemas.microsoft.com/office/word/2010/wordprocessingShape" mc:Ignorable="w14 w15 wp14">
-  <w:abstractNum w:abstractNumId="1" w15:restartNumberingAfterBreak="0">
+  <w:abstractNum w:abstractNumId="4" w15:restartNumberingAfterBreak="0">
     <w:multiLevelType w:val="hybridMultilevel"/>
     <w:lvl w:ilvl="0" w15:tentative="1">
       <w:start w:val="1"/>
@@ -195,7 +195,7 @@
     </w:lvl>
   </w:abstractNum>
   <w:num w:numId="1">
-    <w:abstractNumId w:val="1"/>
+    <w:abstractNumId w:val="4"/>
     <w:lvlOverride w:ilvl="0">
       <w:startOverride w:val="1"/>
     </w:lvlOverride>

</xml_diff>